<commit_message>
file delete, update biops, five year reviews
</commit_message>
<xml_diff>
--- a/RecoveryUnit_Outline.docx
+++ b/RecoveryUnit_Outline.docx
@@ -5,37 +5,589 @@
     <w:p>
       <w:pPr>
         <w:pStyle w:val="Title"/>
-      </w:pPr>
-      <w:bookmarkStart w:id="0" w:name="_GoBack"/>
+        <w:rPr>
+          <w:sz w:val="22"/>
+          <w:szCs w:val="22"/>
+        </w:rPr>
+      </w:pPr>
+      <w:r>
+        <w:t>Evaluation and Recommendations for Use of Recovery Units</w:t>
+      </w:r>
+      <w:r>
+        <w:rPr>
+          <w:sz w:val="22"/>
+          <w:szCs w:val="22"/>
+        </w:rPr>
+        <w:t xml:space="preserve"> </w:t>
+      </w:r>
+      <w:r>
+        <w:rPr>
+          <w:b w:val="0"/>
+          <w:bCs w:val="0"/>
+          <w:sz w:val="22"/>
+          <w:szCs w:val="22"/>
+        </w:rPr>
+        <w:br/>
+      </w:r>
+      <w:r>
+        <w:rPr>
+          <w:b w:val="0"/>
+          <w:bCs w:val="0"/>
+          <w:sz w:val="22"/>
+          <w:szCs w:val="22"/>
+        </w:rPr>
+        <w:t>M</w:t>
+      </w:r>
+      <w:r>
+        <w:rPr>
+          <w:b w:val="0"/>
+          <w:bCs w:val="0"/>
+          <w:sz w:val="22"/>
+          <w:szCs w:val="22"/>
+        </w:rPr>
+        <w:t>ichael Evans, Jacob</w:t>
+      </w:r>
+      <w:r>
+        <w:rPr>
+          <w:b w:val="0"/>
+          <w:bCs w:val="0"/>
+          <w:sz w:val="22"/>
+          <w:szCs w:val="22"/>
+        </w:rPr>
+        <w:t xml:space="preserve"> Malcom</w:t>
+      </w:r>
+      <w:r>
+        <w:rPr>
+          <w:b w:val="0"/>
+          <w:bCs w:val="0"/>
+          <w:sz w:val="22"/>
+          <w:szCs w:val="22"/>
+        </w:rPr>
+        <w:t>, and Ya-Wei Li</w:t>
+      </w:r>
+    </w:p>
+    <w:p>
+      <w:pPr>
+        <w:pStyle w:val="Heading2"/>
+      </w:pPr>
+      <w:r>
+        <w:br/>
+      </w:r>
+      <w:bookmarkStart w:id="0" w:name="background"/>
       <w:bookmarkEnd w:id="0"/>
       <w:r>
-        <w:t>Recovery Units</w:t>
-      </w:r>
-    </w:p>
-    <w:p>
-      <w:pPr>
-        <w:pStyle w:val="Author"/>
-      </w:pPr>
-      <w:r>
-        <w:t>Michael Evans</w:t>
-      </w:r>
-    </w:p>
-    <w:p>
-      <w:pPr>
-        <w:pStyle w:val="Date"/>
-      </w:pPr>
-      <w:r>
-        <w:t>November 1, 2016</w:t>
+        <w:t>Background</w:t>
+      </w:r>
+    </w:p>
+    <w:p>
+      <w:r>
+        <w:t>The vast majority of species listed under the U.S. Endangere</w:t>
+      </w:r>
+      <w:r>
+        <w:t xml:space="preserve">d Species Act (ESA) have not yet </w:t>
+      </w:r>
+      <w:r>
+        <w:t xml:space="preserve">recovered. The threats facing these species are increasingly diverse, and the agencies responsible for their recovery are challenged </w:t>
+      </w:r>
+      <w:r>
+        <w:t>with</w:t>
+      </w:r>
+      <w:r>
+        <w:t xml:space="preserve"> limited budgets that </w:t>
+      </w:r>
+      <w:r>
+        <w:t xml:space="preserve">have not kept pace with </w:t>
+      </w:r>
+      <w:r>
+        <w:t xml:space="preserve">the growing number of listed species. </w:t>
+      </w:r>
+      <w:r>
+        <w:t xml:space="preserve">To help overcome this problem, conservationists must </w:t>
+      </w:r>
+      <w:r>
+        <w:t xml:space="preserve">develop methods </w:t>
+      </w:r>
+      <w:r>
+        <w:t>to</w:t>
+      </w:r>
+      <w:r>
+        <w:t xml:space="preserve"> improve </w:t>
+      </w:r>
+      <w:r>
+        <w:t xml:space="preserve">the effectiveness </w:t>
+      </w:r>
+      <w:r>
+        <w:t xml:space="preserve">of species recovery. </w:t>
+      </w:r>
+      <w:r>
+        <w:t>T</w:t>
+      </w:r>
+      <w:r>
+        <w:t xml:space="preserve">he </w:t>
+      </w:r>
+      <w:r>
+        <w:t xml:space="preserve">use of </w:t>
+      </w:r>
+      <w:r>
+        <w:t>recovery units is a</w:t>
+      </w:r>
+      <w:r>
+        <w:t>n overlooked opportunity</w:t>
+      </w:r>
+      <w:r>
+        <w:t>, one that can be easily implemented without amending the ESA or its regulations</w:t>
+      </w:r>
+      <w:r>
+        <w:t>.</w:t>
+      </w:r>
+      <w:r>
+        <w:t xml:space="preserve"> </w:t>
+      </w:r>
+    </w:p>
+    <w:p>
+      <w:pPr>
+        <w:rPr>
+          <w:shd w:val="clear" w:color="auto" w:fill="FFFFFF"/>
+        </w:rPr>
+      </w:pPr>
+      <w:r>
+        <w:rPr>
+          <w:shd w:val="clear" w:color="auto" w:fill="FFFFFF"/>
+        </w:rPr>
+        <w:t xml:space="preserve">The two federal wildlife agencies responsible for implementing the ESA, the U.S. Fish and Wildlife Service </w:t>
+      </w:r>
+      <w:r>
+        <w:rPr>
+          <w:shd w:val="clear" w:color="auto" w:fill="FFFFFF"/>
+        </w:rPr>
+        <w:t xml:space="preserve">(FWS) </w:t>
+      </w:r>
+      <w:r>
+        <w:rPr>
+          <w:shd w:val="clear" w:color="auto" w:fill="FFFFFF"/>
+        </w:rPr>
+        <w:t>and the National Marine Fisheries Service</w:t>
+      </w:r>
+      <w:r>
+        <w:rPr>
+          <w:shd w:val="clear" w:color="auto" w:fill="FFFFFF"/>
+        </w:rPr>
+        <w:t xml:space="preserve"> (NMFS)</w:t>
+      </w:r>
+      <w:r>
+        <w:rPr>
+          <w:shd w:val="clear" w:color="auto" w:fill="FFFFFF"/>
+        </w:rPr>
+        <w:t>, have the discretion to designate recovery units for a species. Each unit is a</w:t>
+      </w:r>
+      <w:r>
+        <w:rPr>
+          <w:shd w:val="clear" w:color="auto" w:fill="FFFFFF"/>
+        </w:rPr>
+        <w:t xml:space="preserve"> subset of a species’ range that </w:t>
+      </w:r>
+      <w:r>
+        <w:rPr>
+          <w:shd w:val="clear" w:color="auto" w:fill="FFFFFF"/>
+        </w:rPr>
+        <w:t xml:space="preserve">is </w:t>
+      </w:r>
+      <w:r>
+        <w:rPr>
+          <w:shd w:val="clear" w:color="auto" w:fill="FFFFFF"/>
+        </w:rPr>
+        <w:t>essential</w:t>
+      </w:r>
+      <w:r>
+        <w:rPr>
+          <w:shd w:val="clear" w:color="auto" w:fill="FFFFFF"/>
+        </w:rPr>
+        <w:t xml:space="preserve"> </w:t>
+      </w:r>
+      <w:r>
+        <w:rPr>
+          <w:shd w:val="clear" w:color="auto" w:fill="FFFFFF"/>
+        </w:rPr>
+        <w:t xml:space="preserve">to </w:t>
+      </w:r>
+      <w:r>
+        <w:rPr>
+          <w:shd w:val="clear" w:color="auto" w:fill="FFFFFF"/>
+        </w:rPr>
+        <w:t>the</w:t>
+      </w:r>
+      <w:r>
+        <w:rPr>
+          <w:shd w:val="clear" w:color="auto" w:fill="FFFFFF"/>
+        </w:rPr>
+        <w:t xml:space="preserve"> species</w:t>
+      </w:r>
+      <w:r>
+        <w:rPr>
+          <w:shd w:val="clear" w:color="auto" w:fill="FFFFFF"/>
+        </w:rPr>
+        <w:t>’</w:t>
+      </w:r>
+      <w:r>
+        <w:rPr>
+          <w:shd w:val="clear" w:color="auto" w:fill="FFFFFF"/>
+        </w:rPr>
+        <w:t xml:space="preserve"> recovery</w:t>
+      </w:r>
+      <w:r>
+        <w:rPr>
+          <w:shd w:val="clear" w:color="auto" w:fill="FFFFFF"/>
+        </w:rPr>
+        <w:t>—every unit must be recovered before the species can be recovered</w:t>
+      </w:r>
+      <w:r>
+        <w:rPr>
+          <w:shd w:val="clear" w:color="auto" w:fill="FFFFFF"/>
+        </w:rPr>
+        <w:t xml:space="preserve">. </w:t>
+      </w:r>
+      <w:r>
+        <w:rPr>
+          <w:shd w:val="clear" w:color="auto" w:fill="FFFFFF"/>
+        </w:rPr>
+        <w:t xml:space="preserve">Recovery </w:t>
+      </w:r>
+      <w:r>
+        <w:t xml:space="preserve">actions and criteria may differ among recovery units, allowing for more targeted and </w:t>
+      </w:r>
+      <w:r>
+        <w:t xml:space="preserve">flexible </w:t>
+      </w:r>
+      <w:r>
+        <w:t xml:space="preserve">recovery planning. </w:t>
+      </w:r>
+      <w:r>
+        <w:t>B</w:t>
+      </w:r>
+      <w:r>
+        <w:t xml:space="preserve">ecause recovery units can be delineated according to </w:t>
+      </w:r>
+      <w:r>
+        <w:t>many factors—</w:t>
+      </w:r>
+      <w:r>
+        <w:t>genetic diversity, developmental st</w:t>
+      </w:r>
+      <w:r>
+        <w:t>ages, and ecosystem diversity—</w:t>
+      </w:r>
+      <w:r>
+        <w:t xml:space="preserve">they </w:t>
+      </w:r>
+      <w:r>
+        <w:t xml:space="preserve">can apply to </w:t>
+      </w:r>
+      <w:r>
+        <w:t>a wide range of taxa</w:t>
+      </w:r>
+      <w:r>
+        <w:t>.</w:t>
+      </w:r>
+    </w:p>
+    <w:p>
+      <w:pPr>
+        <w:rPr>
+          <w:shd w:val="clear" w:color="auto" w:fill="FFFFFF"/>
+        </w:rPr>
+      </w:pPr>
+      <w:r>
+        <w:rPr>
+          <w:shd w:val="clear" w:color="auto" w:fill="FFFFFF"/>
+        </w:rPr>
+        <w:t>Recovery units can enhance recovery in several respects</w:t>
+      </w:r>
+      <w:r>
+        <w:rPr>
+          <w:shd w:val="clear" w:color="auto" w:fill="FFFFFF"/>
+        </w:rPr>
+        <w:t>, including by offering a species more protection from harmful activities</w:t>
+      </w:r>
+      <w:r>
+        <w:rPr>
+          <w:shd w:val="clear" w:color="auto" w:fill="FFFFFF"/>
+        </w:rPr>
+        <w:t xml:space="preserve">. </w:t>
+      </w:r>
+      <w:r>
+        <w:rPr>
+          <w:shd w:val="clear" w:color="auto" w:fill="FFFFFF"/>
+        </w:rPr>
+        <w:t>The Services may evaluate</w:t>
+      </w:r>
+      <w:r>
+        <w:rPr>
+          <w:shd w:val="clear" w:color="auto" w:fill="FFFFFF"/>
+        </w:rPr>
+        <w:t xml:space="preserve"> whether </w:t>
+      </w:r>
+      <w:r>
+        <w:rPr>
+          <w:shd w:val="clear" w:color="auto" w:fill="FFFFFF"/>
+        </w:rPr>
+        <w:t xml:space="preserve">a </w:t>
+      </w:r>
+      <w:r>
+        <w:rPr>
+          <w:shd w:val="clear" w:color="auto" w:fill="FFFFFF"/>
+        </w:rPr>
+        <w:t>federal actions</w:t>
+      </w:r>
+      <w:r>
+        <w:rPr>
+          <w:shd w:val="clear" w:color="auto" w:fill="FFFFFF"/>
+        </w:rPr>
+        <w:t xml:space="preserve"> </w:t>
+      </w:r>
+      <w:r>
+        <w:rPr>
+          <w:shd w:val="clear" w:color="auto" w:fill="FFFFFF"/>
+        </w:rPr>
+        <w:t xml:space="preserve">may jeopardize the continued existence of a </w:t>
+      </w:r>
+      <w:r>
+        <w:rPr>
+          <w:shd w:val="clear" w:color="auto" w:fill="FFFFFF"/>
+        </w:rPr>
+        <w:t>recovery unit, rather than an entire species</w:t>
+      </w:r>
+      <w:r>
+        <w:rPr>
+          <w:shd w:val="clear" w:color="auto" w:fill="FFFFFF"/>
+        </w:rPr>
+        <w:t xml:space="preserve">.  </w:t>
+      </w:r>
+      <w:r>
+        <w:rPr>
+          <w:shd w:val="clear" w:color="auto" w:fill="FFFFFF"/>
+        </w:rPr>
+        <w:t xml:space="preserve">By focusing this </w:t>
+      </w:r>
+      <w:r>
+        <w:rPr>
+          <w:shd w:val="clear" w:color="auto" w:fill="FFFFFF"/>
+        </w:rPr>
+        <w:t>analysis</w:t>
+      </w:r>
+      <w:r>
+        <w:rPr>
+          <w:shd w:val="clear" w:color="auto" w:fill="FFFFFF"/>
+        </w:rPr>
+        <w:t xml:space="preserve"> on</w:t>
+      </w:r>
+      <w:r>
+        <w:rPr>
+          <w:shd w:val="clear" w:color="auto" w:fill="FFFFFF"/>
+        </w:rPr>
+        <w:t xml:space="preserve"> </w:t>
+      </w:r>
+      <w:r>
+        <w:rPr>
+          <w:shd w:val="clear" w:color="auto" w:fill="FFFFFF"/>
+        </w:rPr>
+        <w:t>a unit, the Services may be more likely to conclude jeopardy</w:t>
+      </w:r>
+      <w:r>
+        <w:rPr>
+          <w:shd w:val="clear" w:color="auto" w:fill="FFFFFF"/>
+        </w:rPr>
+        <w:t>, as</w:t>
+      </w:r>
+      <w:r>
+        <w:rPr>
+          <w:shd w:val="clear" w:color="auto" w:fill="FFFFFF"/>
+        </w:rPr>
+        <w:t xml:space="preserve"> </w:t>
+      </w:r>
+      <w:r>
+        <w:rPr>
+          <w:shd w:val="clear" w:color="auto" w:fill="FFFFFF"/>
+        </w:rPr>
+        <w:t>units are</w:t>
+      </w:r>
+      <w:r>
+        <w:rPr>
+          <w:shd w:val="clear" w:color="auto" w:fill="FFFFFF"/>
+        </w:rPr>
+        <w:t xml:space="preserve"> smaller than a species’ range and, thus, </w:t>
+      </w:r>
+      <w:r>
+        <w:rPr>
+          <w:shd w:val="clear" w:color="auto" w:fill="FFFFFF"/>
+        </w:rPr>
+        <w:t xml:space="preserve">more likely to experience adverse effects as a whole. Units </w:t>
+      </w:r>
+      <w:r>
+        <w:rPr>
+          <w:shd w:val="clear" w:color="auto" w:fill="FFFFFF"/>
+        </w:rPr>
+        <w:t xml:space="preserve">with a </w:t>
+      </w:r>
+      <w:r>
+        <w:rPr>
+          <w:shd w:val="clear" w:color="auto" w:fill="FFFFFF"/>
+        </w:rPr>
+        <w:t xml:space="preserve">declining status may be especially </w:t>
+      </w:r>
+      <w:r>
+        <w:rPr>
+          <w:shd w:val="clear" w:color="auto" w:fill="FFFFFF"/>
+        </w:rPr>
+        <w:t>vulnerable t</w:t>
+      </w:r>
+      <w:r>
+        <w:rPr>
+          <w:shd w:val="clear" w:color="auto" w:fill="FFFFFF"/>
+        </w:rPr>
+        <w:t>o jeopard</w:t>
+      </w:r>
+      <w:r>
+        <w:rPr>
+          <w:shd w:val="clear" w:color="auto" w:fill="FFFFFF"/>
+        </w:rPr>
+        <w:t>y</w:t>
+      </w:r>
+      <w:r>
+        <w:rPr>
+          <w:shd w:val="clear" w:color="auto" w:fill="FFFFFF"/>
+        </w:rPr>
+        <w:t xml:space="preserve">, while units that have exceeded </w:t>
+      </w:r>
+      <w:r>
+        <w:rPr>
+          <w:shd w:val="clear" w:color="auto" w:fill="FFFFFF"/>
+        </w:rPr>
+        <w:t xml:space="preserve">their </w:t>
+      </w:r>
+      <w:r>
+        <w:rPr>
+          <w:shd w:val="clear" w:color="auto" w:fill="FFFFFF"/>
+        </w:rPr>
+        <w:t>recovery targets may be extremely difficult to jeopardize. From this perspective, the use of recovery units can</w:t>
+      </w:r>
+      <w:r>
+        <w:rPr>
+          <w:shd w:val="clear" w:color="auto" w:fill="FFFFFF"/>
+        </w:rPr>
+        <w:t xml:space="preserve"> also</w:t>
+      </w:r>
+      <w:r>
+        <w:rPr>
+          <w:shd w:val="clear" w:color="auto" w:fill="FFFFFF"/>
+        </w:rPr>
+        <w:t xml:space="preserve"> increase the flexibility of ESA implement</w:t>
+      </w:r>
+      <w:r>
+        <w:rPr>
+          <w:shd w:val="clear" w:color="auto" w:fill="FFFFFF"/>
+        </w:rPr>
+        <w:t>ation by</w:t>
+      </w:r>
+      <w:r>
+        <w:rPr>
+          <w:shd w:val="clear" w:color="auto" w:fill="FFFFFF"/>
+        </w:rPr>
+        <w:t xml:space="preserve"> allowing the Services to alter the extent of section 7 protections based on the status of each unit. Units may even incentivize conservation by </w:t>
+      </w:r>
+      <w:r>
+        <w:rPr>
+          <w:shd w:val="clear" w:color="auto" w:fill="FFFFFF"/>
+        </w:rPr>
+        <w:t xml:space="preserve">rewarding landowners who voluntary conserve a unit with </w:t>
+      </w:r>
+      <w:r>
+        <w:rPr>
+          <w:shd w:val="clear" w:color="auto" w:fill="FFFFFF"/>
+        </w:rPr>
+        <w:t>less stringent section 7 measures</w:t>
+      </w:r>
+      <w:r>
+        <w:rPr>
+          <w:shd w:val="clear" w:color="auto" w:fill="FFFFFF"/>
+        </w:rPr>
+        <w:t>.</w:t>
+      </w:r>
+      <w:r>
+        <w:rPr>
+          <w:shd w:val="clear" w:color="auto" w:fill="FFFFFF"/>
+        </w:rPr>
+        <w:t xml:space="preserve"> </w:t>
+      </w:r>
+    </w:p>
+    <w:p>
+      <w:r>
+        <w:rPr>
+          <w:shd w:val="clear" w:color="auto" w:fill="FFFFFF"/>
+        </w:rPr>
+        <w:t xml:space="preserve">Recovery units offer these and other benefits to ESA implementation, but whether federal agencies have taken advantage of these opportunities is largely unknown. </w:t>
+      </w:r>
+      <w:r>
+        <w:rPr>
+          <w:shd w:val="clear" w:color="auto" w:fill="FFFFFF"/>
+        </w:rPr>
+        <w:t xml:space="preserve">We found no published </w:t>
+      </w:r>
+      <w:r>
+        <w:rPr>
+          <w:shd w:val="clear" w:color="auto" w:fill="FFFFFF"/>
+        </w:rPr>
+        <w:t xml:space="preserve">empirical or qualitative analysis on recovery units, and </w:t>
+      </w:r>
+      <w:r>
+        <w:rPr>
+          <w:shd w:val="clear" w:color="auto" w:fill="FFFFFF"/>
+        </w:rPr>
+        <w:t xml:space="preserve">even the number of species with units is unknown. Our analysis shows that </w:t>
+      </w:r>
+      <w:r>
+        <w:t xml:space="preserve">only </w:t>
+      </w:r>
+      <w:r>
+        <w:t>[</w:t>
+      </w:r>
+      <w:r>
+        <w:rPr>
+          <w:highlight w:val="yellow"/>
+        </w:rPr>
+        <w:t>31</w:t>
+      </w:r>
+      <w:r>
+        <w:t>]</w:t>
+      </w:r>
+      <w:r>
+        <w:t xml:space="preserve"> out of 1364 species with recovery plans have recovery units, and 491 listed species do not have recovery plans finalized. </w:t>
+      </w:r>
+      <w:r>
+        <w:t xml:space="preserve">The large number of species without units presents </w:t>
+      </w:r>
+      <w:r>
+        <w:t xml:space="preserve">a practical and immediate opportunity to </w:t>
+      </w:r>
+      <w:r>
+        <w:t xml:space="preserve">enhance </w:t>
+      </w:r>
+      <w:r>
+        <w:t>species recovery</w:t>
+      </w:r>
+      <w:r>
+        <w:t xml:space="preserve"> without any changes to the ESA or its regulations</w:t>
+      </w:r>
+      <w:r>
+        <w:t>.</w:t>
       </w:r>
     </w:p>
     <w:p>
       <w:pPr>
         <w:pStyle w:val="Heading2"/>
       </w:pPr>
-      <w:bookmarkStart w:id="1" w:name="background"/>
+      <w:bookmarkStart w:id="1" w:name="proposed-project"/>
       <w:bookmarkEnd w:id="1"/>
       <w:r>
-        <w:t>Background</w:t>
+        <w:t>Proposed Project</w:t>
       </w:r>
     </w:p>
     <w:p>
@@ -43,13 +595,357 @@
         <w:pStyle w:val="FirstParagraph"/>
       </w:pPr>
       <w:r>
-        <w:t>The vast majority of species listed as Threatened or Endangered under the U.S. Endangered Species Act (ESA) are not yet recovered. The threats facing these species are increasingly diverse, and the agencies responsible for their recovery are challenged wit</w:t>
-      </w:r>
-      <w:r>
-        <w:t>h limited budgets that do not match the growing number of listed species. A critical mission for advancing endangered species conservation is to identify and develop ESA implementation methods that can both improve efficiency and efficacy of species recove</w:t>
-      </w:r>
-      <w:r>
-        <w:t>ry. To this end, the designation of species recovery units is a potentially underused resource.</w:t>
+        <w:t xml:space="preserve">The goal of this project is to </w:t>
+      </w:r>
+      <w:r>
+        <w:t xml:space="preserve">determine whether recovery units have been </w:t>
+      </w:r>
+      <w:r>
+        <w:t>used effectively</w:t>
+      </w:r>
+      <w:r>
+        <w:t xml:space="preserve"> in ESA implementation and to use the findings to identify opportunities to expand their use</w:t>
+      </w:r>
+      <w:r>
+        <w:t xml:space="preserve">. </w:t>
+      </w:r>
+      <w:r>
+        <w:t xml:space="preserve">To accomplish this goal, we </w:t>
+      </w:r>
+      <w:r>
+        <w:t>will address the following objectives:</w:t>
+      </w:r>
+    </w:p>
+    <w:p>
+      <w:pPr>
+        <w:pStyle w:val="Heading4"/>
+        <w:rPr>
+          <w:color w:val="auto"/>
+        </w:rPr>
+      </w:pPr>
+      <w:bookmarkStart w:id="2" w:name="objective-1-quantify-patterns-of-recover"/>
+      <w:bookmarkEnd w:id="2"/>
+      <w:r>
+        <w:rPr>
+          <w:color w:val="auto"/>
+        </w:rPr>
+        <w:t>Objective 1: Quantify patterns of recovery unit designation.</w:t>
+      </w:r>
+    </w:p>
+    <w:p>
+      <w:pPr>
+        <w:pStyle w:val="FirstParagraph"/>
+      </w:pPr>
+      <w:r>
+        <w:rPr>
+          <w:b/>
+          <w:bCs/>
+        </w:rPr>
+        <w:t>Q1:</w:t>
+      </w:r>
+      <w:r>
+        <w:t xml:space="preserve"> How many recovery units exist, and what are their basic characteristics? </w:t>
+      </w:r>
+    </w:p>
+    <w:p>
+      <w:pPr>
+        <w:pStyle w:val="FirstParagraph"/>
+      </w:pPr>
+      <w:r>
+        <w:rPr>
+          <w:b/>
+          <w:bCs/>
+        </w:rPr>
+        <w:t>Q2:</w:t>
+      </w:r>
+      <w:r>
+        <w:t xml:space="preserve"> Are there factors </w:t>
+      </w:r>
+      <w:r>
+        <w:t xml:space="preserve">that predict </w:t>
+      </w:r>
+      <w:r>
+        <w:t>which species have recovery units?</w:t>
+      </w:r>
+    </w:p>
+    <w:p>
+      <w:pPr>
+        <w:pStyle w:val="Heading4"/>
+        <w:rPr>
+          <w:color w:val="auto"/>
+        </w:rPr>
+      </w:pPr>
+      <w:bookmarkStart w:id="3" w:name="objective-2-assess-how-recovery-units-ar"/>
+      <w:bookmarkEnd w:id="3"/>
+      <w:r>
+        <w:rPr>
+          <w:color w:val="auto"/>
+        </w:rPr>
+        <w:lastRenderedPageBreak/>
+        <w:t>Objective 2: Assess how recovery units are used in ESA implementation.</w:t>
+      </w:r>
+    </w:p>
+    <w:p>
+      <w:pPr>
+        <w:pStyle w:val="FirstParagraph"/>
+      </w:pPr>
+      <w:r>
+        <w:rPr>
+          <w:b/>
+          <w:bCs/>
+        </w:rPr>
+        <w:t>Q3:</w:t>
+      </w:r>
+      <w:r>
+        <w:t xml:space="preserve"> Do recovery plans </w:t>
+      </w:r>
+      <w:r>
+        <w:t xml:space="preserve">explain </w:t>
+      </w:r>
+      <w:r>
+        <w:t xml:space="preserve">how recovery units </w:t>
+      </w:r>
+      <w:r>
+        <w:t>should</w:t>
+      </w:r>
+      <w:r>
+        <w:t xml:space="preserve"> be used? </w:t>
+      </w:r>
+    </w:p>
+    <w:p>
+      <w:pPr>
+        <w:pStyle w:val="FirstParagraph"/>
+      </w:pPr>
+      <w:r>
+        <w:rPr>
+          <w:b/>
+          <w:bCs/>
+        </w:rPr>
+        <w:t>Q4:</w:t>
+      </w:r>
+      <w:r>
+        <w:t xml:space="preserve"> Are recovery units explicitly considered during section 7 consultation? </w:t>
+      </w:r>
+    </w:p>
+    <w:p>
+      <w:pPr>
+        <w:pStyle w:val="FirstParagraph"/>
+      </w:pPr>
+      <w:r>
+        <w:rPr>
+          <w:b/>
+          <w:bCs/>
+        </w:rPr>
+        <w:t>Q5:</w:t>
+      </w:r>
+      <w:r>
+        <w:t xml:space="preserve"> Are recovery units </w:t>
+      </w:r>
+      <w:r>
+        <w:t xml:space="preserve">explicitly </w:t>
+      </w:r>
+      <w:r>
+        <w:t>considered in five</w:t>
+      </w:r>
+      <w:r>
+        <w:t>-</w:t>
+      </w:r>
+      <w:r>
+        <w:t>year status reviews?</w:t>
+      </w:r>
+    </w:p>
+    <w:p>
+      <w:pPr>
+        <w:pStyle w:val="FirstParagraph"/>
+      </w:pPr>
+      <w:r>
+        <w:rPr>
+          <w:b/>
+          <w:bCs/>
+        </w:rPr>
+        <w:t>Q6:</w:t>
+      </w:r>
+      <w:r>
+        <w:t xml:space="preserve"> Do recovery units lead to stronger conservation measures?</w:t>
+      </w:r>
+    </w:p>
+    <w:p>
+      <w:pPr>
+        <w:pStyle w:val="Heading4"/>
+        <w:rPr>
+          <w:color w:val="auto"/>
+        </w:rPr>
+      </w:pPr>
+      <w:bookmarkStart w:id="4" w:name="objective-3-estimate-impacts-on-species-"/>
+      <w:bookmarkEnd w:id="4"/>
+      <w:r>
+        <w:rPr>
+          <w:color w:val="auto"/>
+        </w:rPr>
+        <w:t>Objective 3: Estimate impacts on species recovery.</w:t>
+      </w:r>
+    </w:p>
+    <w:p>
+      <w:pPr>
+        <w:pStyle w:val="FirstParagraph"/>
+      </w:pPr>
+      <w:r>
+        <w:rPr>
+          <w:b/>
+          <w:bCs/>
+        </w:rPr>
+        <w:t>Q7:</w:t>
+      </w:r>
+      <w:r>
+        <w:t xml:space="preserve"> Do species with recovery units show greater improvement?</w:t>
+      </w:r>
+    </w:p>
+    <w:p>
+      <w:pPr>
+        <w:pStyle w:val="Heading2"/>
+      </w:pPr>
+      <w:bookmarkStart w:id="5" w:name="outcomes"/>
+      <w:bookmarkEnd w:id="5"/>
+      <w:r>
+        <w:t>Outcomes</w:t>
+      </w:r>
+    </w:p>
+    <w:p>
+      <w:pPr>
+        <w:pStyle w:val="FirstParagraph"/>
+      </w:pPr>
+      <w:r>
+        <w:t>This project</w:t>
+      </w:r>
+      <w:r>
+        <w:t xml:space="preserve"> will allow </w:t>
+      </w:r>
+      <w:r>
+        <w:t>us</w:t>
+      </w:r>
+      <w:r>
+        <w:t xml:space="preserve"> to make specific policy recommendations to the </w:t>
+      </w:r>
+      <w:r>
+        <w:t>S</w:t>
+      </w:r>
+      <w:r>
+        <w:t>ervices on where recovery units should be designated, and how they can help recover species. The current backlog of listed species without recovery plans</w:t>
+      </w:r>
+      <w:r>
+        <w:t xml:space="preserve"> and the potential listing of hundreds of more species in the coming years</w:t>
+      </w:r>
+      <w:r>
+        <w:t xml:space="preserve"> provide </w:t>
+      </w:r>
+      <w:r>
+        <w:t xml:space="preserve">many </w:t>
+      </w:r>
+      <w:r>
+        <w:t>species to which these recommendations can appl</w:t>
+      </w:r>
+      <w:r>
+        <w:t>y</w:t>
+      </w:r>
+      <w:r>
+        <w:t>.</w:t>
+      </w:r>
+    </w:p>
+    <w:p>
+      <w:pPr>
+        <w:pStyle w:val="Heading2"/>
+      </w:pPr>
+      <w:bookmarkStart w:id="6" w:name="initial-analyses"/>
+      <w:bookmarkEnd w:id="6"/>
+      <w:r>
+        <w:t>Initial Analyses</w:t>
+      </w:r>
+    </w:p>
+    <w:p>
+      <w:r>
+        <w:t xml:space="preserve">We have </w:t>
+      </w:r>
+      <w:r>
+        <w:t>conducted</w:t>
+      </w:r>
+      <w:r>
+        <w:t xml:space="preserve"> preliminary analyses add</w:t>
+      </w:r>
+      <w:r>
+        <w:t>ressing Objective 1</w:t>
+      </w:r>
+      <w:r>
+        <w:t xml:space="preserve"> using </w:t>
+      </w:r>
+      <w:r>
+        <w:t xml:space="preserve">the FWS online </w:t>
+      </w:r>
+      <w:r>
+        <w:t>recovery plan</w:t>
+      </w:r>
+      <w:r>
+        <w:t xml:space="preserve"> database,</w:t>
+      </w:r>
+      <w:r>
+        <w:t xml:space="preserve"> and section 7 consultati</w:t>
+      </w:r>
+      <w:r>
+        <w:t>on data</w:t>
+      </w:r>
+      <w:r>
+        <w:t>.  These analyses compare the characteristics of all listed species with recovery plans (All Species</w:t>
+      </w:r>
+      <w:r>
+        <w:t>,</w:t>
+      </w:r>
+      <w:r>
+        <w:rPr>
+          <w:i/>
+        </w:rPr>
+        <w:t xml:space="preserve"> n = </w:t>
+      </w:r>
+      <w:r>
+        <w:t>1364</w:t>
+      </w:r>
+      <w:r>
+        <w:t xml:space="preserve">) </w:t>
+      </w:r>
+      <w:r>
+        <w:t xml:space="preserve">to </w:t>
+      </w:r>
+      <w:r>
+        <w:t xml:space="preserve">the subset of those with </w:t>
+      </w:r>
+      <w:r>
+        <w:t>recovery units designated</w:t>
+      </w:r>
+      <w:r>
+        <w:t xml:space="preserve"> (Species with Recovery Units, </w:t>
+      </w:r>
+      <w:r>
+        <w:rPr>
+          <w:i/>
+          <w:iCs/>
+        </w:rPr>
+        <w:t xml:space="preserve">n = </w:t>
+      </w:r>
+      <w:r>
+        <w:t>31</w:t>
+      </w:r>
+      <w:r>
+        <w:t>).</w:t>
+      </w:r>
+      <w:r>
+        <w:t xml:space="preserve">  T</w:t>
+      </w:r>
+      <w:r>
+        <w:t xml:space="preserve">he proposed analyses will </w:t>
+      </w:r>
+      <w:r>
+        <w:t>ultimately</w:t>
+      </w:r>
+      <w:r>
+        <w:t xml:space="preserve"> include NMFS data.  </w:t>
       </w:r>
     </w:p>
     <w:p>
@@ -57,238 +953,146 @@
         <w:pStyle w:val="BodyText"/>
       </w:pPr>
       <w:r>
-        <w:t>Recovery units are defined as "a special unit of the listed entity that is geographically or otherwise identifiable, and is essential to the recovery of the ent</w:t>
-      </w:r>
-      <w:r>
-        <w:t>ire listed entity." The effects of federal actions subject to section 7 consultations can be evaluated at the recovery unit level, including jeopardy and adverse modification of critical habitat. Additionally, recovery actions and criteria may differ among</w:t>
-      </w:r>
-      <w:r>
-        <w:t xml:space="preserve"> recovery units, potentially allowing for more targeted and efficient recovery planning. Finally, because recovery units can be delineated according to a wide range of factors - genetic diversity, developmental stages, and ecosystem diversity - they provid</w:t>
-      </w:r>
-      <w:r>
-        <w:t>e an adaptable framework for a wide range of taxa. Taken together, recovery units provide a tool that could be used both for more flexible and, when necessary, more stringent limits on adverse effects.</w:t>
-      </w:r>
-    </w:p>
-    <w:p>
-      <w:pPr>
-        <w:pStyle w:val="BodyText"/>
-      </w:pPr>
-      <w:r>
-        <w:t>Recovery units are a particularly appealing tool, beca</w:t>
-      </w:r>
-      <w:r>
-        <w:t>use they already exists within the current ESA framework, requiring no new rules. Currently, only 31 out of 1364 species with recovery plans have recovery units defined, and 491 listed species do not have recovery plans finalized. Thus, recovery units pres</w:t>
-      </w:r>
-      <w:r>
-        <w:t>ent a practical and immediate opportunity to improve endangered species conservation and recovery.</w:t>
-      </w:r>
-    </w:p>
-    <w:p>
-      <w:pPr>
-        <w:pStyle w:val="Heading2"/>
-      </w:pPr>
-      <w:bookmarkStart w:id="2" w:name="proposed-project"/>
-      <w:bookmarkEnd w:id="2"/>
-      <w:r>
-        <w:t>Proposed Project</w:t>
-      </w:r>
-    </w:p>
-    <w:p>
-      <w:pPr>
-        <w:pStyle w:val="FirstParagraph"/>
-      </w:pPr>
-      <w:r>
-        <w:t>The goal of this project is to understand what has guided the agencies current use of recovery units, and demonstrate their utility for reco</w:t>
-      </w:r>
-      <w:r>
-        <w:t>vering endangered species. We propose to conduct analyses that will address the following objectives:</w:t>
-      </w:r>
-    </w:p>
-    <w:p>
-      <w:pPr>
-        <w:pStyle w:val="Heading4"/>
-      </w:pPr>
-      <w:bookmarkStart w:id="3" w:name="objective-1-quantify-patterns-of-recover"/>
-      <w:bookmarkEnd w:id="3"/>
-      <w:r>
-        <w:t>Objective 1: Quantify patterns of recovery unit designation</w:t>
-      </w:r>
-    </w:p>
-    <w:p>
-      <w:pPr>
-        <w:pStyle w:val="FirstParagraph"/>
-      </w:pPr>
-      <w:r>
-        <w:rPr>
-          <w:b/>
-        </w:rPr>
-        <w:t>Q1:</w:t>
-      </w:r>
-      <w:r>
-        <w:t xml:space="preserve"> How many recovery units exist, and what are their basic characteristics? </w:t>
-      </w:r>
-      <w:r>
-        <w:rPr>
-          <w:b/>
-        </w:rPr>
-        <w:t>Q2:</w:t>
-      </w:r>
-      <w:r>
-        <w:t xml:space="preserve"> Are there fac</w:t>
-      </w:r>
-      <w:r>
-        <w:t>tors predicting which species have recovery units?</w:t>
-      </w:r>
-    </w:p>
-    <w:p>
-      <w:pPr>
-        <w:pStyle w:val="Heading4"/>
-      </w:pPr>
-      <w:bookmarkStart w:id="4" w:name="objective-2-assess-how-recovery-units-ar"/>
-      <w:bookmarkEnd w:id="4"/>
-      <w:r>
-        <w:t>Objective 2: Assess how recovery units are used in ESA implementation.</w:t>
-      </w:r>
-    </w:p>
-    <w:p>
-      <w:pPr>
-        <w:pStyle w:val="FirstParagraph"/>
-      </w:pPr>
-      <w:r>
-        <w:rPr>
-          <w:b/>
-        </w:rPr>
-        <w:t>Q3:</w:t>
-      </w:r>
-      <w:r>
-        <w:t xml:space="preserve"> Do recovery plans provide guidance on how recovery units are to be used? </w:t>
-      </w:r>
-      <w:r>
-        <w:rPr>
-          <w:b/>
-        </w:rPr>
-        <w:t>Q4:</w:t>
-      </w:r>
-      <w:r>
-        <w:t xml:space="preserve"> Are recovery units explicitly considered during secti</w:t>
-      </w:r>
-      <w:r>
-        <w:t xml:space="preserve">on 7 consultation? </w:t>
-      </w:r>
-      <w:r>
-        <w:rPr>
-          <w:b/>
-        </w:rPr>
-        <w:t>Q5:</w:t>
-      </w:r>
-      <w:r>
-        <w:t xml:space="preserve"> Are recovery units considered in five year status reviews? </w:t>
-      </w:r>
-      <w:r>
-        <w:rPr>
-          <w:b/>
-        </w:rPr>
-        <w:t>Q6:</w:t>
-      </w:r>
-      <w:r>
-        <w:t xml:space="preserve"> Do recovery units lead to stronger conservation measures?</w:t>
-      </w:r>
-    </w:p>
-    <w:p>
-      <w:pPr>
-        <w:pStyle w:val="Heading4"/>
-      </w:pPr>
-      <w:bookmarkStart w:id="5" w:name="objective-3-estimate-impacts-on-species-"/>
-      <w:bookmarkEnd w:id="5"/>
-      <w:r>
-        <w:lastRenderedPageBreak/>
-        <w:t>Objective 3: Estimate impacts on species recovery</w:t>
-      </w:r>
-    </w:p>
-    <w:p>
-      <w:pPr>
-        <w:pStyle w:val="FirstParagraph"/>
-      </w:pPr>
-      <w:r>
-        <w:rPr>
-          <w:b/>
-        </w:rPr>
-        <w:t>Q7:</w:t>
-      </w:r>
-      <w:r>
-        <w:t xml:space="preserve"> Do species with recovery units show greater improvement?</w:t>
-      </w:r>
-    </w:p>
-    <w:p>
-      <w:pPr>
-        <w:pStyle w:val="Heading2"/>
-      </w:pPr>
-      <w:bookmarkStart w:id="6" w:name="outcomes"/>
-      <w:bookmarkEnd w:id="6"/>
-      <w:r>
-        <w:t>O</w:t>
-      </w:r>
-      <w:r>
-        <w:t>utcomes</w:t>
-      </w:r>
-    </w:p>
-    <w:p>
-      <w:pPr>
-        <w:pStyle w:val="FirstParagraph"/>
-      </w:pPr>
-      <w:r>
-        <w:t xml:space="preserve">Results of this analysis will allow Defenders to make specific policy recommendations to the services on where recovery units should be designated, and how they can help recover species. The current backlog of listed species without recovery plans </w:t>
-      </w:r>
-      <w:r>
-        <w:t>provides a concrete set of species to which these recommendations can be applied.</w:t>
-      </w:r>
-    </w:p>
-    <w:p>
-      <w:pPr>
-        <w:pStyle w:val="Heading2"/>
-      </w:pPr>
-      <w:bookmarkStart w:id="7" w:name="initial-analyses"/>
-      <w:bookmarkEnd w:id="7"/>
-      <w:r>
-        <w:t>Initial Analyses</w:t>
-      </w:r>
-    </w:p>
-    <w:p>
-      <w:pPr>
-        <w:pStyle w:val="FirstParagraph"/>
-      </w:pPr>
-      <w:r>
-        <w:t>We have begun to analyze data from Fish and Wildlife Service, and will add NMFS data as it is collected. The use of recovery units appears to be biased towar</w:t>
-      </w:r>
-      <w:r>
-        <w:t>ds specific taxa, both when plant species are (X2 = 48.52, df = 9, p = 0) and are not considered (X2 = 15.79, df = 8, p = 0.05). Specifically, amphibians, fishes, insects, mammals, and reptiles are more frequently given recovery units.</w:t>
-      </w:r>
-    </w:p>
-    <w:p>
-      <w:pPr>
-        <w:pStyle w:val="BodyText"/>
+        <w:t>Use</w:t>
+      </w:r>
+      <w:r>
+        <w:t xml:space="preserve"> of recovery units appears to be biased towards specific taxa, both when plant species are (</w:t>
+      </w:r>
+      <w:r>
+        <w:rPr>
+          <w:i/>
+          <w:iCs/>
+        </w:rPr>
+        <w:t>X</w:t>
+      </w:r>
+      <w:r>
+        <w:rPr>
+          <w:i/>
+          <w:iCs/>
+          <w:vertAlign w:val="superscript"/>
+        </w:rPr>
+        <w:t>2</w:t>
+      </w:r>
+      <w:r>
+        <w:t xml:space="preserve"> = 48.52, </w:t>
+      </w:r>
+      <w:r>
+        <w:rPr>
+          <w:i/>
+          <w:iCs/>
+        </w:rPr>
+        <w:t xml:space="preserve">df </w:t>
+      </w:r>
+      <w:r>
+        <w:t xml:space="preserve">= 9, </w:t>
+      </w:r>
+      <w:r>
+        <w:rPr>
+          <w:i/>
+          <w:iCs/>
+        </w:rPr>
+        <w:t>p</w:t>
+      </w:r>
+      <w:r>
+        <w:t xml:space="preserve"> = 0) and are not considered (</w:t>
+      </w:r>
+      <w:r>
+        <w:rPr>
+          <w:i/>
+          <w:iCs/>
+        </w:rPr>
+        <w:t>X</w:t>
+      </w:r>
+      <w:r>
+        <w:rPr>
+          <w:i/>
+          <w:iCs/>
+          <w:vertAlign w:val="superscript"/>
+        </w:rPr>
+        <w:t>2</w:t>
+      </w:r>
+      <w:r>
+        <w:t xml:space="preserve"> = 15.79, </w:t>
+      </w:r>
+      <w:r>
+        <w:rPr>
+          <w:i/>
+          <w:iCs/>
+        </w:rPr>
+        <w:t>df</w:t>
+      </w:r>
+      <w:r>
+        <w:t xml:space="preserve"> = 8, </w:t>
+      </w:r>
+      <w:r>
+        <w:rPr>
+          <w:i/>
+          <w:iCs/>
+        </w:rPr>
+        <w:t>p</w:t>
+      </w:r>
+      <w:r>
+        <w:t xml:space="preserve"> = 0.05). </w:t>
+      </w:r>
+      <w:r>
+        <w:t>For example, only 9% of species with recovery plans are fishes, yet this taxon accounts for nearly 30% of plans with recovery units. In addition, amphibians,</w:t>
+      </w:r>
+      <w:r>
+        <w:t xml:space="preserve"> insects, mammals, and reptiles </w:t>
+      </w:r>
+      <w:r>
+        <w:t>are overrepresented among species with</w:t>
+      </w:r>
+      <w:r>
+        <w:t xml:space="preserve"> recovery units (Fig. 1)</w:t>
+      </w:r>
+      <w:r>
+        <w:t>.</w:t>
+      </w:r>
+      <w:r>
+        <w:t xml:space="preserve"> </w:t>
+      </w:r>
+    </w:p>
+    <w:p>
+      <w:pPr>
+        <w:pStyle w:val="Caption"/>
+        <w:rPr>
+          <w:i w:val="0"/>
+        </w:rPr>
       </w:pPr>
       <w:r>
         <w:rPr>
           <w:noProof/>
         </w:rPr>
         <w:drawing>
-          <wp:inline distT="0" distB="0" distL="0" distR="0">
-            <wp:extent cx="4610100" cy="3695700"/>
-            <wp:effectExtent l="0" t="0" r="0" b="0"/>
-            <wp:docPr id="1" name="Picture"/>
+          <wp:anchor distT="0" distB="0" distL="114300" distR="114300" simplePos="0" relativeHeight="251674112" behindDoc="0" locked="0" layoutInCell="1" allowOverlap="1" wp14:anchorId="2FCE02A5" wp14:editId="28ED4351">
+            <wp:simplePos x="0" y="0"/>
+            <wp:positionH relativeFrom="margin">
+              <wp:align>left</wp:align>
+            </wp:positionH>
+            <wp:positionV relativeFrom="paragraph">
+              <wp:posOffset>1329</wp:posOffset>
+            </wp:positionV>
+            <wp:extent cx="4084320" cy="3274695"/>
+            <wp:effectExtent l="0" t="0" r="0" b="1905"/>
+            <wp:wrapSquare wrapText="bothSides"/>
+            <wp:docPr id="4" name="Picture"/>
             <wp:cNvGraphicFramePr/>
             <a:graphic xmlns:a="http://schemas.openxmlformats.org/drawingml/2006/main">
               <a:graphicData uri="http://schemas.openxmlformats.org/drawingml/2006/picture">
                 <pic:pic xmlns:pic="http://schemas.openxmlformats.org/drawingml/2006/picture">
                   <pic:nvPicPr>
-                    <pic:cNvPr id="0" name="Picture" descr="test_files/figure-docx/taxa_bars-1.png"/>
-                    <pic:cNvPicPr>
-                      <a:picLocks noChangeAspect="1" noChangeArrowheads="1"/>
-                    </pic:cNvPicPr>
+                    <pic:cNvPr id="1" name="Picture"/>
+                    <pic:cNvPicPr/>
                   </pic:nvPicPr>
                   <pic:blipFill>
-                    <a:blip r:embed="rId7"/>
+                    <a:blip r:embed="rId7">
+                      <a:extLst>
+                        <a:ext uri="{28A0092B-C50C-407E-A947-70E740481C1C}">
+                          <a14:useLocalDpi xmlns:a14="http://schemas.microsoft.com/office/drawing/2010/main" val="0"/>
+                        </a:ext>
+                      </a:extLst>
+                    </a:blip>
                     <a:stretch>
                       <a:fillRect/>
                     </a:stretch>
@@ -296,7 +1100,7 @@
                   <pic:spPr bwMode="auto">
                     <a:xfrm>
                       <a:off x="0" y="0"/>
-                      <a:ext cx="4610100" cy="3695700"/>
+                      <a:ext cx="4100549" cy="3287369"/>
                     </a:xfrm>
                     <a:prstGeom prst="rect">
                       <a:avLst/>
@@ -311,42 +1115,366 @@
                 </pic:pic>
               </a:graphicData>
             </a:graphic>
-          </wp:inline>
+            <wp14:sizeRelH relativeFrom="margin">
+              <wp14:pctWidth>0</wp14:pctWidth>
+            </wp14:sizeRelH>
+            <wp14:sizeRelV relativeFrom="margin">
+              <wp14:pctHeight>0</wp14:pctHeight>
+            </wp14:sizeRelV>
+          </wp:anchor>
         </w:drawing>
       </w:r>
       <w:r>
-        <w:t xml:space="preserve">  Similarly, recove</w:t>
-      </w:r>
-      <w:r>
-        <w:t>ry units are applied to species with larger ranges, measured by the area encompassed by counties in which they are listed (W = -2.72, p = 0.01).</w:t>
+        <w:rPr>
+          <w:b/>
+          <w:i w:val="0"/>
+        </w:rPr>
+        <w:t xml:space="preserve">Figure </w:t>
+      </w:r>
+      <w:r>
+        <w:rPr>
+          <w:b/>
+          <w:i w:val="0"/>
+        </w:rPr>
+        <w:fldChar w:fldCharType="begin"/>
+      </w:r>
+      <w:r>
+        <w:rPr>
+          <w:b/>
+          <w:i w:val="0"/>
+        </w:rPr>
+        <w:instrText xml:space="preserve"> SEQ Figure \* ARABIC </w:instrText>
+      </w:r>
+      <w:r>
+        <w:rPr>
+          <w:b/>
+          <w:i w:val="0"/>
+        </w:rPr>
+        <w:fldChar w:fldCharType="separate"/>
+      </w:r>
+      <w:r>
+        <w:rPr>
+          <w:b/>
+          <w:i w:val="0"/>
+          <w:noProof/>
+        </w:rPr>
+        <w:t>1</w:t>
+      </w:r>
+      <w:r>
+        <w:rPr>
+          <w:b/>
+          <w:i w:val="0"/>
+        </w:rPr>
+        <w:fldChar w:fldCharType="end"/>
+      </w:r>
+      <w:r>
+        <w:rPr>
+          <w:i w:val="0"/>
+        </w:rPr>
+        <w:t>.</w:t>
+      </w:r>
+      <w:r>
+        <w:rPr>
+          <w:i w:val="0"/>
+        </w:rPr>
+        <w:t xml:space="preserve"> </w:t>
+      </w:r>
+      <w:r>
+        <w:rPr>
+          <w:i w:val="0"/>
+        </w:rPr>
+        <w:t>T</w:t>
+      </w:r>
+      <w:r>
+        <w:rPr>
+          <w:i w:val="0"/>
+        </w:rPr>
+        <w:t xml:space="preserve">he </w:t>
+      </w:r>
+      <w:r>
+        <w:rPr>
+          <w:i w:val="0"/>
+        </w:rPr>
+        <w:t>distributions</w:t>
+      </w:r>
+      <w:r>
+        <w:rPr>
+          <w:i w:val="0"/>
+        </w:rPr>
+        <w:t xml:space="preserve"> of </w:t>
+      </w:r>
+      <w:r>
+        <w:rPr>
+          <w:i w:val="0"/>
+        </w:rPr>
+        <w:t xml:space="preserve">all </w:t>
+      </w:r>
+      <w:r>
+        <w:rPr>
+          <w:i w:val="0"/>
+        </w:rPr>
+        <w:t>spe</w:t>
+      </w:r>
+      <w:r>
+        <w:rPr>
+          <w:i w:val="0"/>
+        </w:rPr>
+        <w:t xml:space="preserve">cies with recovery plans </w:t>
+      </w:r>
+      <w:r>
+        <w:rPr>
+          <w:i w:val="0"/>
+        </w:rPr>
+        <w:t>(blue</w:t>
+      </w:r>
+      <w:r>
+        <w:rPr>
+          <w:i w:val="0"/>
+        </w:rPr>
+        <w:t xml:space="preserve">), and </w:t>
+      </w:r>
+      <w:r>
+        <w:rPr>
+          <w:i w:val="0"/>
+        </w:rPr>
+        <w:t>those with recovery units</w:t>
+      </w:r>
+      <w:r>
+        <w:rPr>
+          <w:i w:val="0"/>
+        </w:rPr>
+        <w:t xml:space="preserve"> </w:t>
+      </w:r>
+      <w:r>
+        <w:rPr>
+          <w:i w:val="0"/>
+        </w:rPr>
+        <w:t>(orange</w:t>
+      </w:r>
+      <w:r>
+        <w:rPr>
+          <w:i w:val="0"/>
+        </w:rPr>
+        <w:t xml:space="preserve">) among taxonomic groups.  </w:t>
+      </w:r>
+      <w:r>
+        <w:rPr>
+          <w:i w:val="0"/>
+        </w:rPr>
+        <w:t xml:space="preserve">Disproportionate </w:t>
+      </w:r>
+      <w:r>
+        <w:rPr>
+          <w:i w:val="0"/>
+        </w:rPr>
+        <w:t>use</w:t>
+      </w:r>
+      <w:r>
+        <w:rPr>
+          <w:i w:val="0"/>
+        </w:rPr>
+        <w:t xml:space="preserve"> of recovery units </w:t>
+      </w:r>
+      <w:r>
+        <w:rPr>
+          <w:i w:val="0"/>
+        </w:rPr>
+        <w:t>for a taxon</w:t>
+      </w:r>
+      <w:r>
+        <w:rPr>
+          <w:i w:val="0"/>
+        </w:rPr>
+        <w:t xml:space="preserve"> is indicated by </w:t>
+      </w:r>
+      <w:r>
+        <w:rPr>
+          <w:i w:val="0"/>
+        </w:rPr>
+        <w:t>discrepancies in bar heights</w:t>
+      </w:r>
+      <w:r>
+        <w:rPr>
+          <w:i w:val="0"/>
+        </w:rPr>
+        <w:t xml:space="preserve"> within the taxon</w:t>
+      </w:r>
+      <w:r>
+        <w:rPr>
+          <w:i w:val="0"/>
+        </w:rPr>
+        <w:t>. Plants and lichens are not displayed.</w:t>
       </w:r>
     </w:p>
     <w:p>
       <w:pPr>
         <w:pStyle w:val="BodyText"/>
       </w:pPr>
+    </w:p>
+    <w:p>
+      <w:pPr>
+        <w:pStyle w:val="BodyText"/>
+      </w:pPr>
+    </w:p>
+    <w:p>
+      <w:pPr>
+        <w:pStyle w:val="BodyText"/>
+      </w:pPr>
+    </w:p>
+    <w:p>
+      <w:pPr>
+        <w:pStyle w:val="BodyText"/>
+      </w:pPr>
+    </w:p>
+    <w:p>
+      <w:pPr>
+        <w:pStyle w:val="BodyText"/>
+      </w:pPr>
+    </w:p>
+    <w:p>
+      <w:pPr>
+        <w:pStyle w:val="BodyText"/>
+      </w:pPr>
+    </w:p>
+    <w:p>
+      <w:pPr>
+        <w:pStyle w:val="BodyText"/>
+      </w:pPr>
+      <w:r>
+        <w:lastRenderedPageBreak/>
+        <w:t>Recovery units are also</w:t>
+      </w:r>
+      <w:r>
+        <w:t xml:space="preserve"> ap</w:t>
+      </w:r>
+      <w:bookmarkStart w:id="7" w:name="_GoBack"/>
+      <w:bookmarkEnd w:id="7"/>
+      <w:r>
+        <w:t>plied to species with larger ranges</w:t>
+      </w:r>
+      <w:r>
+        <w:t xml:space="preserve"> </w:t>
+      </w:r>
+      <w:r>
+        <w:t>(</w:t>
+      </w:r>
+      <w:r>
+        <w:rPr>
+          <w:i/>
+          <w:iCs/>
+        </w:rPr>
+        <w:t>t</w:t>
+      </w:r>
+      <w:r>
+        <w:rPr>
+          <w:i/>
+          <w:iCs/>
+          <w:vertAlign w:val="subscript"/>
+        </w:rPr>
+        <w:t>32</w:t>
+      </w:r>
+      <w:r>
+        <w:t xml:space="preserve"> = -9.63, </w:t>
+      </w:r>
+      <w:r>
+        <w:rPr>
+          <w:i/>
+          <w:iCs/>
+        </w:rPr>
+        <w:t>p</w:t>
+      </w:r>
+      <w:r>
+        <w:t xml:space="preserve"> &lt; 0.01)</w:t>
+      </w:r>
+      <w:r>
+        <w:t xml:space="preserve">, measured by the </w:t>
+      </w:r>
+      <w:r>
+        <w:t xml:space="preserve">aggregate </w:t>
+      </w:r>
+      <w:r>
+        <w:t>size</w:t>
+      </w:r>
+      <w:r>
+        <w:t>s</w:t>
+      </w:r>
+      <w:r>
+        <w:t xml:space="preserve"> of </w:t>
+      </w:r>
+      <w:r>
+        <w:t>counties of occurrence</w:t>
+      </w:r>
+      <w:r>
+        <w:t xml:space="preserve"> </w:t>
+      </w:r>
+      <w:r>
+        <w:t xml:space="preserve">for each species </w:t>
+      </w:r>
+      <w:r>
+        <w:t>(Fig. 2).</w:t>
+      </w:r>
+      <w:r>
+        <w:t xml:space="preserve">  This may reflect greater need and/or </w:t>
+      </w:r>
+      <w:r>
+        <w:t>evidence</w:t>
+      </w:r>
+      <w:r>
+        <w:t xml:space="preserve"> </w:t>
+      </w:r>
+      <w:r>
+        <w:t>to designate</w:t>
+      </w:r>
+      <w:r>
+        <w:t xml:space="preserve"> geographic subsets </w:t>
+      </w:r>
+      <w:r>
+        <w:t>among</w:t>
+      </w:r>
+      <w:r>
+        <w:t xml:space="preserve"> wide-ranging species.</w:t>
+      </w:r>
+    </w:p>
+    <w:p>
+      <w:pPr>
+        <w:pStyle w:val="Caption"/>
+        <w:rPr>
+          <w:i w:val="0"/>
+        </w:rPr>
+      </w:pPr>
       <w:r>
         <w:rPr>
           <w:noProof/>
         </w:rPr>
-        <w:lastRenderedPageBreak/>
         <w:drawing>
-          <wp:inline distT="0" distB="0" distL="0" distR="0">
-            <wp:extent cx="4610100" cy="3695700"/>
-            <wp:effectExtent l="0" t="0" r="0" b="0"/>
+          <wp:anchor distT="0" distB="0" distL="114300" distR="114300" simplePos="0" relativeHeight="251675136" behindDoc="0" locked="0" layoutInCell="1" allowOverlap="1" wp14:anchorId="4D1AD68A" wp14:editId="604FB6C6">
+            <wp:simplePos x="0" y="0"/>
+            <wp:positionH relativeFrom="margin">
+              <wp:align>left</wp:align>
+            </wp:positionH>
+            <wp:positionV relativeFrom="paragraph">
+              <wp:posOffset>-1905</wp:posOffset>
+            </wp:positionV>
+            <wp:extent cx="4018915" cy="3228340"/>
+            <wp:effectExtent l="0" t="0" r="635" b="0"/>
+            <wp:wrapSquare wrapText="bothSides"/>
             <wp:docPr id="2" name="Picture"/>
             <wp:cNvGraphicFramePr/>
             <a:graphic xmlns:a="http://schemas.openxmlformats.org/drawingml/2006/main">
               <a:graphicData uri="http://schemas.openxmlformats.org/drawingml/2006/picture">
                 <pic:pic xmlns:pic="http://schemas.openxmlformats.org/drawingml/2006/picture">
                   <pic:nvPicPr>
-                    <pic:cNvPr id="0" name="Picture" descr="test_files/figure-docx/area_bars-1.png"/>
-                    <pic:cNvPicPr>
-                      <a:picLocks noChangeAspect="1" noChangeArrowheads="1"/>
-                    </pic:cNvPicPr>
+                    <pic:cNvPr id="2" name="Picture"/>
+                    <pic:cNvPicPr/>
                   </pic:nvPicPr>
                   <pic:blipFill>
-                    <a:blip r:embed="rId8"/>
+                    <a:blip r:embed="rId8">
+                      <a:extLst>
+                        <a:ext uri="{28A0092B-C50C-407E-A947-70E740481C1C}">
+                          <a14:useLocalDpi xmlns:a14="http://schemas.microsoft.com/office/drawing/2010/main" val="0"/>
+                        </a:ext>
+                      </a:extLst>
+                    </a:blip>
                     <a:stretch>
                       <a:fillRect/>
                     </a:stretch>
@@ -354,7 +1482,7 @@
                   <pic:spPr bwMode="auto">
                     <a:xfrm>
                       <a:off x="0" y="0"/>
-                      <a:ext cx="4610100" cy="3695700"/>
+                      <a:ext cx="4056797" cy="3258675"/>
                     </a:xfrm>
                     <a:prstGeom prst="rect">
                       <a:avLst/>
@@ -369,44 +1497,284 @@
                 </pic:pic>
               </a:graphicData>
             </a:graphic>
-          </wp:inline>
+            <wp14:sizeRelH relativeFrom="margin">
+              <wp14:pctWidth>0</wp14:pctWidth>
+            </wp14:sizeRelH>
+            <wp14:sizeRelV relativeFrom="margin">
+              <wp14:pctHeight>0</wp14:pctHeight>
+            </wp14:sizeRelV>
+          </wp:anchor>
         </w:drawing>
       </w:r>
       <w:r>
-        <w:t xml:space="preserve">  The proportion of section 7 consultations that are formal is significantly higher (p &lt; 0.001) for species wi</w:t>
-      </w:r>
-      <w:r>
-        <w:t>th recovery units than for all listed species. This may indicate that evaluating the effects of federal actions at the recovery unit level is a more conservative approach to determining adverse affects during informal consultation. Alteratively, the servic</w:t>
-      </w:r>
-      <w:r>
-        <w:t>es may designate recovery units for species that they anticipate will have a high rate of formal consultation. Examination of Biological Opinions from these consultations will help clarify the directionality.</w:t>
+        <w:rPr>
+          <w:b/>
+          <w:i w:val="0"/>
+        </w:rPr>
+        <w:t xml:space="preserve"> </w:t>
+      </w:r>
+      <w:r>
+        <w:rPr>
+          <w:b/>
+          <w:i w:val="0"/>
+        </w:rPr>
+        <w:t>Fig</w:t>
+      </w:r>
+      <w:r>
+        <w:rPr>
+          <w:b/>
+          <w:i w:val="0"/>
+        </w:rPr>
+        <w:t>ure</w:t>
+      </w:r>
+      <w:r>
+        <w:rPr>
+          <w:b/>
+          <w:i w:val="0"/>
+        </w:rPr>
+        <w:t xml:space="preserve"> </w:t>
+      </w:r>
+      <w:r>
+        <w:rPr>
+          <w:b/>
+          <w:i w:val="0"/>
+        </w:rPr>
+        <w:fldChar w:fldCharType="begin"/>
+      </w:r>
+      <w:r>
+        <w:rPr>
+          <w:b/>
+          <w:i w:val="0"/>
+        </w:rPr>
+        <w:instrText xml:space="preserve"> SEQ Figure \* ARABIC </w:instrText>
+      </w:r>
+      <w:r>
+        <w:rPr>
+          <w:b/>
+          <w:i w:val="0"/>
+        </w:rPr>
+        <w:fldChar w:fldCharType="separate"/>
+      </w:r>
+      <w:r>
+        <w:rPr>
+          <w:b/>
+          <w:i w:val="0"/>
+          <w:noProof/>
+        </w:rPr>
+        <w:t>2</w:t>
+      </w:r>
+      <w:r>
+        <w:rPr>
+          <w:b/>
+          <w:i w:val="0"/>
+        </w:rPr>
+        <w:fldChar w:fldCharType="end"/>
+      </w:r>
+      <w:r>
+        <w:rPr>
+          <w:b/>
+          <w:i w:val="0"/>
+        </w:rPr>
+        <w:t xml:space="preserve">. </w:t>
+      </w:r>
+      <w:r>
+        <w:rPr>
+          <w:i w:val="0"/>
+        </w:rPr>
+        <w:t>T</w:t>
+      </w:r>
+      <w:r>
+        <w:rPr>
+          <w:i w:val="0"/>
+        </w:rPr>
+        <w:t xml:space="preserve">he distributions of the range sizes of </w:t>
+      </w:r>
+      <w:r>
+        <w:rPr>
+          <w:i w:val="0"/>
+        </w:rPr>
+        <w:t xml:space="preserve">all </w:t>
+      </w:r>
+      <w:r>
+        <w:rPr>
+          <w:i w:val="0"/>
+        </w:rPr>
+        <w:t>species with recovery plans</w:t>
+      </w:r>
+      <w:r>
+        <w:rPr>
+          <w:i w:val="0"/>
+        </w:rPr>
+        <w:t xml:space="preserve"> </w:t>
+      </w:r>
+      <w:r>
+        <w:rPr>
+          <w:i w:val="0"/>
+        </w:rPr>
+        <w:t>(blue), and those species with recovery units (orange).</w:t>
+      </w:r>
+      <w:r>
+        <w:rPr>
+          <w:i w:val="0"/>
+        </w:rPr>
+        <w:t xml:space="preserve">  Bar heights indicate the</w:t>
+      </w:r>
+      <w:r>
+        <w:rPr>
+          <w:i w:val="0"/>
+        </w:rPr>
+        <w:t xml:space="preserve"> relative</w:t>
+      </w:r>
+      <w:r>
+        <w:rPr>
+          <w:i w:val="0"/>
+        </w:rPr>
+        <w:t xml:space="preserve"> frequency of species with a given range size</w:t>
+      </w:r>
+      <w:r>
+        <w:rPr>
+          <w:i w:val="0"/>
+        </w:rPr>
+        <w:t xml:space="preserve"> in each group</w:t>
+      </w:r>
+      <w:r>
+        <w:rPr>
+          <w:i w:val="0"/>
+        </w:rPr>
+        <w:t>.</w:t>
       </w:r>
     </w:p>
     <w:p>
       <w:pPr>
         <w:pStyle w:val="BodyText"/>
       </w:pPr>
+    </w:p>
+    <w:p>
+      <w:pPr>
+        <w:pStyle w:val="BodyText"/>
+      </w:pPr>
+    </w:p>
+    <w:p>
+      <w:pPr>
+        <w:pStyle w:val="BodyText"/>
+      </w:pPr>
+    </w:p>
+    <w:p>
+      <w:pPr>
+        <w:pStyle w:val="BodyText"/>
+      </w:pPr>
+    </w:p>
+    <w:p>
+      <w:pPr>
+        <w:pStyle w:val="BodyText"/>
+      </w:pPr>
+    </w:p>
+    <w:p>
+      <w:pPr>
+        <w:pStyle w:val="BodyText"/>
+      </w:pPr>
+    </w:p>
+    <w:p>
+      <w:pPr>
+        <w:pStyle w:val="BodyText"/>
+      </w:pPr>
+    </w:p>
+    <w:p>
+      <w:pPr>
+        <w:pStyle w:val="BodyText"/>
+      </w:pPr>
+      <w:r>
+        <w:t>The median rate of formal section 7 consultation (Fig. 3) was</w:t>
+      </w:r>
+      <w:r>
+        <w:t xml:space="preserve"> higher (</w:t>
+      </w:r>
+      <w:r>
+        <w:rPr>
+          <w:i/>
+          <w:iCs/>
+        </w:rPr>
+        <w:t>p</w:t>
+      </w:r>
+      <w:r>
+        <w:t xml:space="preserve"> &lt; 0.01) </w:t>
+      </w:r>
+      <w:r>
+        <w:t>among species with recovery units</w:t>
+      </w:r>
+      <w:r>
+        <w:t xml:space="preserve"> (</w:t>
+      </w:r>
+      <w:r>
+        <w:rPr>
+          <w:i/>
+          <w:iCs/>
+        </w:rPr>
+        <w:t>x</w:t>
+      </w:r>
+      <w:r>
+        <w:t xml:space="preserve"> = 0.33) than all </w:t>
+      </w:r>
+      <w:r>
+        <w:t>species with recovery plans</w:t>
+      </w:r>
+      <w:r>
+        <w:t xml:space="preserve"> (</w:t>
+      </w:r>
+      <w:r>
+        <w:rPr>
+          <w:i/>
+          <w:iCs/>
+        </w:rPr>
+        <w:t>x</w:t>
+      </w:r>
+      <w:r>
+        <w:t xml:space="preserve"> = 0.10). This may indicate that federal actions are more likely to trigger formal consultation when their effects are </w:t>
+      </w:r>
+      <w:r>
+        <w:t>evaluated</w:t>
+      </w:r>
+      <w:r>
+        <w:t xml:space="preserve"> at the scale of recovery units. Alternatively, the services may designate recovery units for species that they anticipate will have a high rate of formal consultation. </w:t>
+      </w:r>
+    </w:p>
+    <w:p>
+      <w:pPr>
+        <w:pStyle w:val="BodyText"/>
+      </w:pPr>
       <w:r>
         <w:rPr>
           <w:noProof/>
         </w:rPr>
         <w:drawing>
-          <wp:inline distT="0" distB="0" distL="0" distR="0">
-            <wp:extent cx="4610100" cy="3695700"/>
-            <wp:effectExtent l="0" t="0" r="0" b="0"/>
+          <wp:anchor distT="0" distB="0" distL="114300" distR="114300" simplePos="0" relativeHeight="251673088" behindDoc="0" locked="0" layoutInCell="1" allowOverlap="1" wp14:anchorId="59AB2D29" wp14:editId="3E1B6C83">
+            <wp:simplePos x="0" y="0"/>
+            <wp:positionH relativeFrom="margin">
+              <wp:posOffset>-635</wp:posOffset>
+            </wp:positionH>
+            <wp:positionV relativeFrom="paragraph">
+              <wp:posOffset>6630</wp:posOffset>
+            </wp:positionV>
+            <wp:extent cx="3858895" cy="3093720"/>
+            <wp:effectExtent l="0" t="0" r="8255" b="0"/>
+            <wp:wrapSquare wrapText="bothSides"/>
             <wp:docPr id="3" name="Picture"/>
             <wp:cNvGraphicFramePr/>
             <a:graphic xmlns:a="http://schemas.openxmlformats.org/drawingml/2006/main">
               <a:graphicData uri="http://schemas.openxmlformats.org/drawingml/2006/picture">
                 <pic:pic xmlns:pic="http://schemas.openxmlformats.org/drawingml/2006/picture">
                   <pic:nvPicPr>
-                    <pic:cNvPr id="0" name="Picture" descr="test_files/figure-docx/consult_box-1.png"/>
-                    <pic:cNvPicPr>
-                      <a:picLocks noChangeAspect="1" noChangeArrowheads="1"/>
-                    </pic:cNvPicPr>
+                    <pic:cNvPr id="3" name="Picture"/>
+                    <pic:cNvPicPr/>
                   </pic:nvPicPr>
                   <pic:blipFill>
-                    <a:blip r:embed="rId9"/>
+                    <a:blip r:embed="rId9">
+                      <a:extLst>
+                        <a:ext uri="{28A0092B-C50C-407E-A947-70E740481C1C}">
+                          <a14:useLocalDpi xmlns:a14="http://schemas.microsoft.com/office/drawing/2010/main" val="0"/>
+                        </a:ext>
+                      </a:extLst>
+                    </a:blip>
                     <a:stretch>
                       <a:fillRect/>
                     </a:stretch>
@@ -414,7 +1782,7 @@
                   <pic:spPr bwMode="auto">
                     <a:xfrm>
                       <a:off x="0" y="0"/>
-                      <a:ext cx="4610100" cy="3695700"/>
+                      <a:ext cx="3858895" cy="3093720"/>
                     </a:xfrm>
                     <a:prstGeom prst="rect">
                       <a:avLst/>
@@ -429,8 +1797,86 @@
                 </pic:pic>
               </a:graphicData>
             </a:graphic>
-          </wp:inline>
+            <wp14:sizeRelH relativeFrom="margin">
+              <wp14:pctWidth>0</wp14:pctWidth>
+            </wp14:sizeRelH>
+            <wp14:sizeRelV relativeFrom="margin">
+              <wp14:pctHeight>0</wp14:pctHeight>
+            </wp14:sizeRelV>
+          </wp:anchor>
         </w:drawing>
+      </w:r>
+      <w:r>
+        <w:rPr>
+          <w:b/>
+        </w:rPr>
+        <w:t xml:space="preserve">Figure 3. </w:t>
+      </w:r>
+      <w:r>
+        <w:t xml:space="preserve">Comparison of the proportion of section 7 consultations </w:t>
+      </w:r>
+      <w:r>
+        <w:t>from</w:t>
+      </w:r>
+      <w:r>
+        <w:t xml:space="preserve"> 2008 – 2016 that were formal among all species with recovery plans (blue) and those with recovery units (orange).  Box plots show the 5</w:t>
+      </w:r>
+      <w:r>
+        <w:rPr>
+          <w:vertAlign w:val="superscript"/>
+        </w:rPr>
+        <w:t>th</w:t>
+      </w:r>
+      <w:r>
+        <w:t>, 25</w:t>
+      </w:r>
+      <w:r>
+        <w:rPr>
+          <w:vertAlign w:val="superscript"/>
+        </w:rPr>
+        <w:t>th</w:t>
+      </w:r>
+      <w:r>
+        <w:t>, 50</w:t>
+      </w:r>
+      <w:r>
+        <w:rPr>
+          <w:vertAlign w:val="superscript"/>
+        </w:rPr>
+        <w:t>th</w:t>
+      </w:r>
+      <w:r>
+        <w:t>, 75</w:t>
+      </w:r>
+      <w:r>
+        <w:rPr>
+          <w:vertAlign w:val="superscript"/>
+        </w:rPr>
+        <w:t>th</w:t>
+      </w:r>
+      <w:r>
+        <w:t>, and 95</w:t>
+      </w:r>
+      <w:r>
+        <w:rPr>
+          <w:vertAlign w:val="superscript"/>
+        </w:rPr>
+        <w:t>th</w:t>
+      </w:r>
+      <w:r>
+        <w:t xml:space="preserve"> percentiles</w:t>
+      </w:r>
+      <w:r>
+        <w:t xml:space="preserve"> of the distribution of rates</w:t>
+      </w:r>
+      <w:r>
+        <w:t xml:space="preserve">.  Colored areas </w:t>
+      </w:r>
+      <w:r>
+        <w:t>illustrate</w:t>
+      </w:r>
+      <w:r>
+        <w:t xml:space="preserve"> the shape of each distribution.</w:t>
       </w:r>
     </w:p>
     <w:sectPr>
@@ -489,9 +1935,9 @@
 <file path=word/numbering.xml><?xml version="1.0" encoding="utf-8"?>
 <w:numbering xmlns:wpc="http://schemas.microsoft.com/office/word/2010/wordprocessingCanvas" xmlns:mc="http://schemas.openxmlformats.org/markup-compatibility/2006" xmlns:o="urn:schemas-microsoft-com:office:office" xmlns:r="http://schemas.openxmlformats.org/officeDocument/2006/relationships" xmlns:m="http://schemas.openxmlformats.org/officeDocument/2006/math" xmlns:v="urn:schemas-microsoft-com:vml" xmlns:wp14="http://schemas.microsoft.com/office/word/2010/wordprocessingDrawing" xmlns:wp="http://schemas.openxmlformats.org/drawingml/2006/wordprocessingDrawing" xmlns:w10="urn:schemas-microsoft-com:office:word" xmlns:w="http://schemas.openxmlformats.org/wordprocessingml/2006/main" xmlns:w14="http://schemas.microsoft.com/office/word/2010/wordml" xmlns:w15="http://schemas.microsoft.com/office/word/2012/wordml" xmlns:wpg="http://schemas.microsoft.com/office/word/2010/wordprocessingGroup" xmlns:wpi="http://schemas.microsoft.com/office/word/2010/wordprocessingInk" xmlns:wne="http://schemas.microsoft.com/office/word/2006/wordml" xmlns:wps="http://schemas.microsoft.com/office/word/2010/wordprocessingShape" mc:Ignorable="w14 w15 wp14">
   <w:abstractNum w:abstractNumId="0" w15:restartNumberingAfterBreak="0">
-    <w:nsid w:val="E0E11CEF"/>
+    <w:nsid w:val="E17F69BA"/>
     <w:multiLevelType w:val="multilevel"/>
-    <w:tmpl w:val="3690A184"/>
+    <w:tmpl w:val="D690E2E6"/>
     <w:lvl w:ilvl="0">
       <w:numFmt w:val="bullet"/>
       <w:lvlText w:val=" "/>
@@ -581,9 +2027,9 @@
     </w:lvl>
   </w:abstractNum>
   <w:abstractNum w:abstractNumId="1" w15:restartNumberingAfterBreak="0">
-    <w:nsid w:val="E17F69BA"/>
+    <w:nsid w:val="3B59176E"/>
     <w:multiLevelType w:val="multilevel"/>
-    <w:tmpl w:val="DE6A1F18"/>
+    <w:tmpl w:val="4612935E"/>
     <w:lvl w:ilvl="0">
       <w:numFmt w:val="bullet"/>
       <w:lvlText w:val=" "/>
@@ -673,10 +2119,10 @@
     </w:lvl>
   </w:abstractNum>
   <w:num w:numId="1">
-    <w:abstractNumId w:val="1"/>
+    <w:abstractNumId w:val="0"/>
   </w:num>
   <w:num w:numId="2">
-    <w:abstractNumId w:val="0"/>
+    <w:abstractNumId w:val="1"/>
   </w:num>
 </w:numbering>
 </file>
@@ -699,7 +2145,9 @@
     </w:pPrDefault>
   </w:docDefaults>
   <w:latentStyles w:defLockedState="0" w:defUIPriority="0" w:defSemiHidden="0" w:defUnhideWhenUsed="0" w:defQFormat="0" w:count="371">
+    <w:lsdException w:name="heading 9" w:semiHidden="1" w:unhideWhenUsed="1"/>
     <w:lsdException w:name="index 1" w:semiHidden="1" w:unhideWhenUsed="1"/>
+    <w:lsdException w:name="index 6" w:semiHidden="1" w:unhideWhenUsed="1"/>
     <w:lsdException w:name="index 7" w:semiHidden="1" w:unhideWhenUsed="1"/>
     <w:lsdException w:name="index 8" w:semiHidden="1" w:unhideWhenUsed="1"/>
     <w:lsdException w:name="index 9" w:semiHidden="1" w:unhideWhenUsed="1"/>
@@ -742,6 +2190,7 @@
     <w:lsdException w:name="List Bullet 3" w:semiHidden="1" w:unhideWhenUsed="1"/>
     <w:lsdException w:name="List Bullet 4" w:semiHidden="1" w:unhideWhenUsed="1"/>
     <w:lsdException w:name="List Bullet 5" w:semiHidden="1" w:unhideWhenUsed="1"/>
+    <w:lsdException w:name="List Number 2" w:semiHidden="1" w:unhideWhenUsed="1"/>
     <w:lsdException w:name="List Number 3" w:semiHidden="1" w:unhideWhenUsed="1"/>
     <w:lsdException w:name="List Number 4" w:semiHidden="1" w:unhideWhenUsed="1"/>
     <w:lsdException w:name="Closing" w:semiHidden="1" w:unhideWhenUsed="1"/>
@@ -763,6 +2212,7 @@
     <w:lsdException w:name="Body Text 2" w:semiHidden="1" w:unhideWhenUsed="1"/>
     <w:lsdException w:name="Body Text 3" w:semiHidden="1" w:unhideWhenUsed="1"/>
     <w:lsdException w:name="Body Text Indent 2" w:semiHidden="1" w:unhideWhenUsed="1"/>
+    <w:lsdException w:name="FollowedHyperlink" w:semiHidden="1" w:unhideWhenUsed="1"/>
     <w:lsdException w:name="Document Map" w:semiHidden="1" w:unhideWhenUsed="1"/>
     <w:lsdException w:name="Plain Text" w:semiHidden="1" w:unhideWhenUsed="1"/>
     <w:lsdException w:name="E-mail Signature" w:semiHidden="1" w:unhideWhenUsed="1"/>
@@ -837,6 +2287,13 @@
     <w:lsdException w:name="Medium Shading 2"/>
     <w:lsdException w:name="Medium List 1"/>
     <w:lsdException w:name="Medium List 2"/>
+    <w:lsdException w:name="Medium Grid 1"/>
+    <w:lsdException w:name="Medium Grid 2"/>
+    <w:lsdException w:name="Medium Grid 3"/>
+    <w:lsdException w:name="Dark List"/>
+    <w:lsdException w:name="Colorful Shading"/>
+    <w:lsdException w:name="Colorful List"/>
+    <w:lsdException w:name="Colorful Grid"/>
     <w:lsdException w:name="Light Shading Accent 1"/>
     <w:lsdException w:name="Light List Accent 1"/>
     <w:lsdException w:name="Light Grid Accent 1"/>
@@ -1023,6 +2480,10 @@
   <w:style w:type="paragraph" w:default="1" w:styleId="Normal">
     <w:name w:val="Normal"/>
     <w:qFormat/>
+    <w:rsid w:val="00DC7807"/>
+    <w:rPr>
+      <w:rFonts w:ascii="Garamond" w:hAnsi="Garamond"/>
+    </w:rPr>
   </w:style>
   <w:style w:type="paragraph" w:styleId="Heading1">
     <w:name w:val="heading 1"/>
@@ -1030,18 +2491,18 @@
     <w:next w:val="BodyText"/>
     <w:uiPriority w:val="9"/>
     <w:qFormat/>
+    <w:rsid w:val="00DC7807"/>
     <w:pPr>
       <w:keepNext/>
       <w:keepLines/>
-      <w:spacing w:before="480" w:after="0"/>
+      <w:spacing w:after="0"/>
       <w:outlineLvl w:val="0"/>
     </w:pPr>
     <w:rPr>
-      <w:rFonts w:asciiTheme="majorHAnsi" w:eastAsiaTheme="majorEastAsia" w:hAnsiTheme="majorHAnsi" w:cstheme="majorBidi"/>
+      <w:rFonts w:ascii="Arial" w:eastAsiaTheme="majorEastAsia" w:hAnsi="Arial" w:cstheme="majorBidi"/>
       <w:b/>
       <w:bCs/>
-      <w:color w:val="345A8A" w:themeColor="accent1" w:themeShade="B5"/>
-      <w:sz w:val="32"/>
+      <w:sz w:val="22"/>
       <w:szCs w:val="32"/>
     </w:rPr>
   </w:style>
@@ -1052,6 +2513,7 @@
     <w:uiPriority w:val="9"/>
     <w:unhideWhenUsed/>
     <w:qFormat/>
+    <w:rsid w:val="00DC7807"/>
     <w:pPr>
       <w:keepNext/>
       <w:keepLines/>
@@ -1059,11 +2521,9 @@
       <w:outlineLvl w:val="1"/>
     </w:pPr>
     <w:rPr>
-      <w:rFonts w:asciiTheme="majorHAnsi" w:eastAsiaTheme="majorEastAsia" w:hAnsiTheme="majorHAnsi" w:cstheme="majorBidi"/>
+      <w:rFonts w:ascii="Arial" w:eastAsiaTheme="majorEastAsia" w:hAnsi="Arial" w:cstheme="majorBidi"/>
       <w:b/>
       <w:bCs/>
-      <w:color w:val="4F81BD" w:themeColor="accent1"/>
-      <w:sz w:val="32"/>
       <w:szCs w:val="32"/>
     </w:rPr>
   </w:style>
@@ -1187,6 +2647,10 @@
     <w:basedOn w:val="BodyText"/>
     <w:next w:val="BodyText"/>
     <w:qFormat/>
+    <w:rsid w:val="00DC7807"/>
+    <w:pPr>
+      <w:spacing w:before="0" w:after="0"/>
+    </w:pPr>
   </w:style>
   <w:style w:type="paragraph" w:customStyle="1" w:styleId="Compact">
     <w:name w:val="Compact"/>
@@ -1201,18 +2665,17 @@
     <w:basedOn w:val="Normal"/>
     <w:next w:val="BodyText"/>
     <w:qFormat/>
+    <w:rsid w:val="00DC7807"/>
     <w:pPr>
       <w:keepNext/>
       <w:keepLines/>
-      <w:spacing w:before="480" w:after="240"/>
-      <w:jc w:val="center"/>
+      <w:spacing w:after="120"/>
     </w:pPr>
     <w:rPr>
-      <w:rFonts w:asciiTheme="majorHAnsi" w:eastAsiaTheme="majorEastAsia" w:hAnsiTheme="majorHAnsi" w:cstheme="majorBidi"/>
+      <w:rFonts w:ascii="Arial" w:eastAsiaTheme="majorEastAsia" w:hAnsi="Arial" w:cstheme="majorBidi"/>
       <w:b/>
       <w:bCs/>
-      <w:color w:val="345A8A" w:themeColor="accent1" w:themeShade="B5"/>
-      <w:sz w:val="36"/>
+      <w:sz w:val="28"/>
       <w:szCs w:val="36"/>
     </w:rPr>
   </w:style>
@@ -1716,6 +3179,140 @@
       <w:rFonts w:ascii="Consolas" w:hAnsi="Consolas"/>
       <w:sz w:val="22"/>
       <w:shd w:val="clear" w:color="auto" w:fill="F8F8F8"/>
+    </w:rPr>
+  </w:style>
+  <w:style w:type="paragraph" w:styleId="Header">
+    <w:name w:val="header"/>
+    <w:basedOn w:val="Normal"/>
+    <w:link w:val="HeaderChar"/>
+    <w:unhideWhenUsed/>
+    <w:rsid w:val="00211299"/>
+    <w:pPr>
+      <w:tabs>
+        <w:tab w:val="center" w:pos="4680"/>
+        <w:tab w:val="right" w:pos="9360"/>
+      </w:tabs>
+      <w:spacing w:after="0"/>
+    </w:pPr>
+  </w:style>
+  <w:style w:type="character" w:customStyle="1" w:styleId="HeaderChar">
+    <w:name w:val="Header Char"/>
+    <w:basedOn w:val="DefaultParagraphFont"/>
+    <w:link w:val="Header"/>
+    <w:rsid w:val="00211299"/>
+  </w:style>
+  <w:style w:type="paragraph" w:styleId="Footer">
+    <w:name w:val="footer"/>
+    <w:basedOn w:val="Normal"/>
+    <w:link w:val="FooterChar"/>
+    <w:unhideWhenUsed/>
+    <w:rsid w:val="00211299"/>
+    <w:pPr>
+      <w:tabs>
+        <w:tab w:val="center" w:pos="4680"/>
+        <w:tab w:val="right" w:pos="9360"/>
+      </w:tabs>
+      <w:spacing w:after="0"/>
+    </w:pPr>
+  </w:style>
+  <w:style w:type="character" w:customStyle="1" w:styleId="FooterChar">
+    <w:name w:val="Footer Char"/>
+    <w:basedOn w:val="DefaultParagraphFont"/>
+    <w:link w:val="Footer"/>
+    <w:rsid w:val="00211299"/>
+  </w:style>
+  <w:style w:type="paragraph" w:styleId="BalloonText">
+    <w:name w:val="Balloon Text"/>
+    <w:basedOn w:val="Normal"/>
+    <w:link w:val="BalloonTextChar"/>
+    <w:semiHidden/>
+    <w:unhideWhenUsed/>
+    <w:rsid w:val="00095B74"/>
+    <w:pPr>
+      <w:spacing w:after="0"/>
+    </w:pPr>
+    <w:rPr>
+      <w:rFonts w:ascii="Lucida Grande" w:hAnsi="Lucida Grande" w:cs="Lucida Grande"/>
+      <w:sz w:val="18"/>
+      <w:szCs w:val="18"/>
+    </w:rPr>
+  </w:style>
+  <w:style w:type="character" w:customStyle="1" w:styleId="BalloonTextChar">
+    <w:name w:val="Balloon Text Char"/>
+    <w:basedOn w:val="DefaultParagraphFont"/>
+    <w:link w:val="BalloonText"/>
+    <w:semiHidden/>
+    <w:rsid w:val="00095B74"/>
+    <w:rPr>
+      <w:rFonts w:ascii="Lucida Grande" w:hAnsi="Lucida Grande" w:cs="Lucida Grande"/>
+      <w:sz w:val="18"/>
+      <w:szCs w:val="18"/>
+    </w:rPr>
+  </w:style>
+  <w:style w:type="character" w:styleId="CommentReference">
+    <w:name w:val="annotation reference"/>
+    <w:basedOn w:val="DefaultParagraphFont"/>
+    <w:semiHidden/>
+    <w:unhideWhenUsed/>
+    <w:rsid w:val="00766FA8"/>
+    <w:rPr>
+      <w:sz w:val="18"/>
+      <w:szCs w:val="18"/>
+    </w:rPr>
+  </w:style>
+  <w:style w:type="paragraph" w:styleId="CommentText">
+    <w:name w:val="annotation text"/>
+    <w:basedOn w:val="Normal"/>
+    <w:link w:val="CommentTextChar"/>
+    <w:semiHidden/>
+    <w:unhideWhenUsed/>
+    <w:rsid w:val="00766FA8"/>
+  </w:style>
+  <w:style w:type="character" w:customStyle="1" w:styleId="CommentTextChar">
+    <w:name w:val="Comment Text Char"/>
+    <w:basedOn w:val="DefaultParagraphFont"/>
+    <w:link w:val="CommentText"/>
+    <w:semiHidden/>
+    <w:rsid w:val="00766FA8"/>
+  </w:style>
+  <w:style w:type="paragraph" w:styleId="CommentSubject">
+    <w:name w:val="annotation subject"/>
+    <w:basedOn w:val="CommentText"/>
+    <w:next w:val="CommentText"/>
+    <w:link w:val="CommentSubjectChar"/>
+    <w:semiHidden/>
+    <w:unhideWhenUsed/>
+    <w:rsid w:val="00766FA8"/>
+    <w:rPr>
+      <w:b/>
+      <w:bCs/>
+      <w:sz w:val="20"/>
+      <w:szCs w:val="20"/>
+    </w:rPr>
+  </w:style>
+  <w:style w:type="character" w:customStyle="1" w:styleId="CommentSubjectChar">
+    <w:name w:val="Comment Subject Char"/>
+    <w:basedOn w:val="CommentTextChar"/>
+    <w:link w:val="CommentSubject"/>
+    <w:semiHidden/>
+    <w:rsid w:val="00766FA8"/>
+    <w:rPr>
+      <w:b/>
+      <w:bCs/>
+      <w:sz w:val="20"/>
+      <w:szCs w:val="20"/>
+    </w:rPr>
+  </w:style>
+  <w:style w:type="paragraph" w:styleId="Revision">
+    <w:name w:val="Revision"/>
+    <w:hidden/>
+    <w:semiHidden/>
+    <w:rsid w:val="00C64F5D"/>
+    <w:pPr>
+      <w:spacing w:after="0"/>
+    </w:pPr>
+    <w:rPr>
+      <w:rFonts w:ascii="Garamond" w:hAnsi="Garamond"/>
     </w:rPr>
   </w:style>
 </w:styles>

</xml_diff>